<commit_message>
updating the prototype document
</commit_message>
<xml_diff>
--- a/Documents/wwu_classfinder_Prototype_Document.docx
+++ b/Documents/wwu_classfinder_Prototype_Document.docx
@@ -44,6 +44,31 @@
         </w:rPr>
         <w:t>Ian Fahning</w:t>
       </w:r>
+      <w:r>
+        <w:rPr>
+          <w:sz w:val="24"/>
+          <w:szCs w:val="32"/>
+        </w:rPr>
+        <w:t xml:space="preserve">, Nick </w:t>
+      </w:r>
+      <w:proofErr w:type="spellStart"/>
+      <w:r>
+        <w:rPr>
+          <w:sz w:val="24"/>
+          <w:szCs w:val="32"/>
+        </w:rPr>
+        <w:t>Mounier</w:t>
+      </w:r>
+      <w:proofErr w:type="spellEnd"/>
+      <w:r>
+        <w:rPr>
+          <w:sz w:val="24"/>
+          <w:szCs w:val="32"/>
+        </w:rPr>
+        <w:t>, Zach Richardson</w:t>
+      </w:r>
+      <w:bookmarkStart w:id="0" w:name="_GoBack"/>
+      <w:bookmarkEnd w:id="0"/>
     </w:p>
     <w:p>
       <w:pPr>
@@ -206,6 +231,7 @@
           <w:b/>
         </w:rPr>
       </w:pPr>
+      <w:bookmarkStart w:id="1" w:name="_Hlk10387723"/>
       <w:r>
         <w:t xml:space="preserve">looking up classes and adding them to a mock schedule </w:t>
       </w:r>
@@ -239,25 +265,19 @@
         </w:rPr>
       </w:pPr>
       <w:r>
-        <w:t>finding when the final times for your classes are and adding them to the calendar</w:t>
+        <w:t xml:space="preserve">add a database to store schedules in </w:t>
       </w:r>
     </w:p>
     <w:p>
       <w:pPr>
         <w:pStyle w:val="ListParagraph"/>
-        <w:numPr>
-          <w:ilvl w:val="0"/>
-          <w:numId w:val="1"/>
-        </w:numPr>
-        <w:spacing w:after="0" w:line="276" w:lineRule="auto"/>
-        <w:rPr>
-          <w:b/>
-        </w:rPr>
-      </w:pPr>
-      <w:r>
-        <w:t>adding NFC support</w:t>
-      </w:r>
-    </w:p>
+        <w:spacing w:after="0" w:line="276" w:lineRule="auto"/>
+        <w:rPr>
+          <w:b/>
+        </w:rPr>
+      </w:pPr>
+    </w:p>
+    <w:bookmarkEnd w:id="1"/>
     <w:p>
       <w:pPr>
         <w:spacing w:after="0" w:line="276" w:lineRule="auto"/>
@@ -304,6 +324,9 @@
       <w:r>
         <w:t xml:space="preserve"> to get all the classes to display it on the phone. </w:t>
       </w:r>
+      <w:r>
+        <w:t>If the site goes down or changes the way it stores or receives information the app won’t work</w:t>
+      </w:r>
     </w:p>
     <w:p>
       <w:pPr>
@@ -337,7 +360,19 @@
         <w:spacing w:after="0" w:line="276" w:lineRule="auto"/>
       </w:pPr>
       <w:r>
-        <w:t xml:space="preserve">The release for this class is likely to be all the major features mentioned above. Releases in the future past this class could include other ideas that improve the app or there could be no future releases. </w:t>
+        <w:t>The release for this class is likely to be all the major features mentioned above</w:t>
+      </w:r>
+      <w:r>
+        <w:t xml:space="preserve"> except the database</w:t>
+      </w:r>
+      <w:r>
+        <w:t xml:space="preserve">. Releases in the future past this class </w:t>
+      </w:r>
+      <w:r>
+        <w:t>would include storing schedules in a database, and the ability to share schedules with others through NFC or text</w:t>
+      </w:r>
+      <w:r>
+        <w:t xml:space="preserve">. </w:t>
       </w:r>
     </w:p>
     <w:p>
@@ -386,6 +421,9 @@
       <w:r>
         <w:t xml:space="preserve"> website</w:t>
       </w:r>
+      <w:r>
+        <w:t>.</w:t>
+      </w:r>
     </w:p>
     <w:p>
       <w:pPr>
@@ -411,7 +449,13 @@
         <w:ind w:left="720" w:hanging="720"/>
       </w:pPr>
       <w:r>
-        <w:t>The only competition that this app has it the classifier that exists in the browser, which is successful</w:t>
+        <w:t>The only competition that this app has i</w:t>
+      </w:r>
+      <w:r>
+        <w:t>s</w:t>
+      </w:r>
+      <w:r>
+        <w:t xml:space="preserve"> the classifier that exists in the browser, which is successful</w:t>
       </w:r>
     </w:p>
     <w:p>
@@ -475,13 +519,23 @@
           <w:szCs w:val="24"/>
         </w:rPr>
       </w:pPr>
-      <w:r>
-        <w:rPr>
-          <w:b/>
-          <w:sz w:val="24"/>
-          <w:szCs w:val="24"/>
-        </w:rPr>
-        <w:lastRenderedPageBreak/>
+    </w:p>
+    <w:p>
+      <w:pPr>
+        <w:spacing w:after="0" w:line="276" w:lineRule="auto"/>
+        <w:ind w:left="720" w:hanging="720"/>
+        <w:rPr>
+          <w:b/>
+          <w:sz w:val="24"/>
+          <w:szCs w:val="24"/>
+        </w:rPr>
+      </w:pPr>
+      <w:r>
+        <w:rPr>
+          <w:b/>
+          <w:sz w:val="24"/>
+          <w:szCs w:val="24"/>
+        </w:rPr>
         <w:t>Wire frames</w:t>
       </w:r>
       <w:r>
@@ -506,109 +560,12 @@
       <w:r>
         <w:rPr>
           <w:noProof/>
-          <w:sz w:val="24"/>
-          <w:szCs w:val="24"/>
-        </w:rPr>
-        <mc:AlternateContent>
-          <mc:Choice Requires="wps">
-            <w:drawing>
-              <wp:anchor distT="45720" distB="45720" distL="114300" distR="114300" simplePos="0" relativeHeight="251659264" behindDoc="0" locked="0" layoutInCell="1" allowOverlap="1" wp14:anchorId="47BDE3C6" wp14:editId="6B258BD7">
-                <wp:simplePos x="0" y="0"/>
-                <wp:positionH relativeFrom="margin">
-                  <wp:posOffset>4610100</wp:posOffset>
-                </wp:positionH>
-                <wp:positionV relativeFrom="paragraph">
-                  <wp:posOffset>2700655</wp:posOffset>
-                </wp:positionV>
-                <wp:extent cx="685800" cy="1404620"/>
-                <wp:effectExtent l="0" t="0" r="19050" b="13970"/>
-                <wp:wrapNone/>
-                <wp:docPr id="217" name="Text Box 2"/>
-                <wp:cNvGraphicFramePr>
-                  <a:graphicFrameLocks xmlns:a="http://schemas.openxmlformats.org/drawingml/2006/main"/>
-                </wp:cNvGraphicFramePr>
-                <a:graphic xmlns:a="http://schemas.openxmlformats.org/drawingml/2006/main">
-                  <a:graphicData uri="http://schemas.microsoft.com/office/word/2010/wordprocessingShape">
-                    <wps:wsp>
-                      <wps:cNvSpPr txBox="1">
-                        <a:spLocks noChangeArrowheads="1"/>
-                      </wps:cNvSpPr>
-                      <wps:spPr bwMode="auto">
-                        <a:xfrm>
-                          <a:off x="0" y="0"/>
-                          <a:ext cx="685800" cy="1404620"/>
-                        </a:xfrm>
-                        <a:prstGeom prst="rect">
-                          <a:avLst/>
-                        </a:prstGeom>
-                        <a:noFill/>
-                        <a:ln w="9525">
-                          <a:solidFill>
-                            <a:schemeClr val="accent1"/>
-                          </a:solidFill>
-                          <a:miter lim="800000"/>
-                          <a:headEnd/>
-                          <a:tailEnd/>
-                        </a:ln>
-                      </wps:spPr>
-                      <wps:txbx>
-                        <w:txbxContent>
-                          <w:p>
-                            <w:r>
-                              <w:t>SEARCH</w:t>
-                            </w:r>
-                          </w:p>
-                        </w:txbxContent>
-                      </wps:txbx>
-                      <wps:bodyPr rot="0" vert="horz" wrap="square" lIns="91440" tIns="45720" rIns="91440" bIns="45720" anchor="t" anchorCtr="0">
-                        <a:spAutoFit/>
-                      </wps:bodyPr>
-                    </wps:wsp>
-                  </a:graphicData>
-                </a:graphic>
-                <wp14:sizeRelH relativeFrom="margin">
-                  <wp14:pctWidth>0</wp14:pctWidth>
-                </wp14:sizeRelH>
-                <wp14:sizeRelV relativeFrom="margin">
-                  <wp14:pctHeight>20000</wp14:pctHeight>
-                </wp14:sizeRelV>
-              </wp:anchor>
-            </w:drawing>
-          </mc:Choice>
-          <mc:Fallback>
-            <w:pict>
-              <v:shapetype w14:anchorId="47BDE3C6" id="_x0000_t202" coordsize="21600,21600" o:spt="202" path="m,l,21600r21600,l21600,xe">
-                <v:stroke joinstyle="miter"/>
-                <v:path gradientshapeok="t" o:connecttype="rect"/>
-              </v:shapetype>
-              <v:shape id="Text Box 2" o:spid="_x0000_s1026" type="#_x0000_t202" style="position:absolute;left:0;text-align:left;margin-left:363pt;margin-top:212.65pt;width:54pt;height:110.6pt;z-index:251659264;visibility:visible;mso-wrap-style:square;mso-width-percent:0;mso-height-percent:200;mso-wrap-distance-left:9pt;mso-wrap-distance-top:3.6pt;mso-wrap-distance-right:9pt;mso-wrap-distance-bottom:3.6pt;mso-position-horizontal:absolute;mso-position-horizontal-relative:margin;mso-position-vertical:absolute;mso-position-vertical-relative:text;mso-width-percent:0;mso-height-percent:200;mso-width-relative:margin;mso-height-relative:margin;v-text-anchor:top" o:gfxdata="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" filled="f" strokecolor="#4472c4 [3204]">
-                <v:textbox style="mso-fit-shape-to-text:t">
-                  <w:txbxContent>
-                    <w:p>
-                      <w:r>
-                        <w:t>SEARCH</w:t>
-                      </w:r>
-                    </w:p>
-                  </w:txbxContent>
-                </v:textbox>
-                <w10:wrap anchorx="margin"/>
-              </v:shape>
-            </w:pict>
-          </mc:Fallback>
-        </mc:AlternateContent>
-      </w:r>
-      <w:r>
-        <w:rPr>
-          <w:b/>
-          <w:noProof/>
-          <w:sz w:val="24"/>
-          <w:szCs w:val="24"/>
         </w:rPr>
         <w:drawing>
-          <wp:inline distT="0" distB="0" distL="0" distR="0" wp14:anchorId="63736A2C" wp14:editId="5DBD147E">
-            <wp:extent cx="5934075" cy="3314700"/>
-            <wp:effectExtent l="0" t="0" r="9525" b="0"/>
-            <wp:docPr id="3" name="Picture 3"/>
+          <wp:inline distT="0" distB="0" distL="0" distR="0" wp14:anchorId="28A16D66" wp14:editId="082C35DE">
+            <wp:extent cx="1757045" cy="3123638"/>
+            <wp:effectExtent l="0" t="0" r="0" b="635"/>
+            <wp:docPr id="4" name="Picture 4"/>
             <wp:cNvGraphicFramePr>
               <a:graphicFrameLocks xmlns:a="http://schemas.openxmlformats.org/drawingml/2006/main" noChangeAspect="1"/>
             </wp:cNvGraphicFramePr>
@@ -616,13 +573,13 @@
               <a:graphicData uri="http://schemas.openxmlformats.org/drawingml/2006/picture">
                 <pic:pic xmlns:pic="http://schemas.openxmlformats.org/drawingml/2006/picture">
                   <pic:nvPicPr>
-                    <pic:cNvPr id="0" name="Picture 3"/>
+                    <pic:cNvPr id="0" name="Picture 1"/>
                     <pic:cNvPicPr>
                       <a:picLocks noChangeAspect="1" noChangeArrowheads="1"/>
                     </pic:cNvPicPr>
                   </pic:nvPicPr>
                   <pic:blipFill>
-                    <a:blip r:embed="rId5">
+                    <a:blip r:embed="rId5" cstate="print">
                       <a:extLst>
                         <a:ext uri="{28A0092B-C50C-407E-A947-70E740481C1C}">
                           <a14:useLocalDpi xmlns:a14="http://schemas.microsoft.com/office/drawing/2010/main" val="0"/>
@@ -637,7 +594,7 @@
                   <pic:spPr bwMode="auto">
                     <a:xfrm>
                       <a:off x="0" y="0"/>
-                      <a:ext cx="5934075" cy="3314700"/>
+                      <a:ext cx="1835489" cy="3263094"/>
                     </a:xfrm>
                     <a:prstGeom prst="rect">
                       <a:avLst/>
@@ -679,7 +636,7 @@
           <w:sz w:val="24"/>
           <w:szCs w:val="24"/>
         </w:rPr>
-        <w:t xml:space="preserve">This is the a mock up for the search screen. The user can select a multitude of search criteria to </w:t>
+        <w:t xml:space="preserve">This is the search screen. The user can select a multitude of search criteria to </w:t>
       </w:r>
     </w:p>
     <w:p>
@@ -713,7 +670,30 @@
           <w:sz w:val="24"/>
           <w:szCs w:val="24"/>
         </w:rPr>
-        <w:t xml:space="preserve">the data from the database and automatically take the user to the results screen as well as </w:t>
+        <w:t xml:space="preserve">the data from the </w:t>
+      </w:r>
+      <w:proofErr w:type="spellStart"/>
+      <w:r>
+        <w:rPr>
+          <w:sz w:val="24"/>
+          <w:szCs w:val="24"/>
+        </w:rPr>
+        <w:t>classfinder</w:t>
+      </w:r>
+      <w:proofErr w:type="spellEnd"/>
+      <w:r>
+        <w:rPr>
+          <w:sz w:val="24"/>
+          <w:szCs w:val="24"/>
+        </w:rPr>
+        <w:t xml:space="preserve"> and automatically take the user to the results screen</w:t>
+      </w:r>
+      <w:r>
+        <w:rPr>
+          <w:sz w:val="24"/>
+          <w:szCs w:val="24"/>
+        </w:rPr>
+        <w:t>.</w:t>
       </w:r>
     </w:p>
     <w:p>
@@ -727,20 +707,13 @@
       </w:pPr>
       <w:r>
         <w:rPr>
-          <w:sz w:val="24"/>
-          <w:szCs w:val="24"/>
-        </w:rPr>
-        <w:t>display the data there</w:t>
-      </w:r>
-      <w:r>
-        <w:rPr>
           <w:noProof/>
         </w:rPr>
         <w:drawing>
-          <wp:inline distT="0" distB="0" distL="0" distR="0" wp14:anchorId="44FB02A5" wp14:editId="1E90703D">
-            <wp:extent cx="4876800" cy="2836985"/>
-            <wp:effectExtent l="0" t="0" r="0" b="1905"/>
-            <wp:docPr id="1" name="Picture 1"/>
+          <wp:inline distT="0" distB="0" distL="0" distR="0" wp14:anchorId="7AAD1221" wp14:editId="13CB1928">
+            <wp:extent cx="1647825" cy="2929467"/>
+            <wp:effectExtent l="0" t="0" r="0" b="4445"/>
+            <wp:docPr id="6" name="Picture 6"/>
             <wp:cNvGraphicFramePr>
               <a:graphicFrameLocks xmlns:a="http://schemas.openxmlformats.org/drawingml/2006/main" noChangeAspect="1"/>
             </wp:cNvGraphicFramePr>
@@ -748,13 +721,13 @@
               <a:graphicData uri="http://schemas.openxmlformats.org/drawingml/2006/picture">
                 <pic:pic xmlns:pic="http://schemas.openxmlformats.org/drawingml/2006/picture">
                   <pic:nvPicPr>
-                    <pic:cNvPr id="0" name="Picture 1"/>
+                    <pic:cNvPr id="0" name="Picture 5"/>
                     <pic:cNvPicPr>
                       <a:picLocks noChangeAspect="1" noChangeArrowheads="1"/>
                     </pic:cNvPicPr>
                   </pic:nvPicPr>
                   <pic:blipFill>
-                    <a:blip r:embed="rId6">
+                    <a:blip r:embed="rId6" cstate="print">
                       <a:extLst>
                         <a:ext uri="{28A0092B-C50C-407E-A947-70E740481C1C}">
                           <a14:useLocalDpi xmlns:a14="http://schemas.microsoft.com/office/drawing/2010/main" val="0"/>
@@ -769,7 +742,7 @@
                   <pic:spPr bwMode="auto">
                     <a:xfrm>
                       <a:off x="0" y="0"/>
-                      <a:ext cx="4912050" cy="2857491"/>
+                      <a:ext cx="1731869" cy="3078879"/>
                     </a:xfrm>
                     <a:prstGeom prst="rect">
                       <a:avLst/>
@@ -800,7 +773,7 @@
           <w:sz w:val="24"/>
           <w:szCs w:val="24"/>
         </w:rPr>
-        <w:t xml:space="preserve">once at the results screen the user can scroll through various results. Once they see a </w:t>
+        <w:t xml:space="preserve">If they tap on any of the buttons it will display an intent with all the </w:t>
       </w:r>
       <w:proofErr w:type="gramStart"/>
       <w:r>
@@ -808,7 +781,7 @@
           <w:sz w:val="24"/>
           <w:szCs w:val="24"/>
         </w:rPr>
-        <w:t>class</w:t>
+        <w:t>options</w:t>
       </w:r>
       <w:proofErr w:type="gramEnd"/>
       <w:r>
@@ -816,7 +789,7 @@
           <w:sz w:val="24"/>
           <w:szCs w:val="24"/>
         </w:rPr>
-        <w:t xml:space="preserve"> they </w:t>
+        <w:t xml:space="preserve"> they can choose </w:t>
       </w:r>
     </w:p>
     <w:p>
@@ -833,7 +806,7 @@
           <w:sz w:val="24"/>
           <w:szCs w:val="24"/>
         </w:rPr>
-        <w:t xml:space="preserve">want to take they simply need to tap it and it will add it to their schedule. This will not take </w:t>
+        <w:t xml:space="preserve">From. There is a search bar at the top to narrow down choices and they can reset it to the </w:t>
       </w:r>
     </w:p>
     <w:p>
@@ -850,7 +823,7 @@
           <w:sz w:val="24"/>
           <w:szCs w:val="24"/>
         </w:rPr>
-        <w:t>them to the schedule screen because that would be annoying.</w:t>
+        <w:t>default values if they press reset. To go back they press the reset button and their choices are</w:t>
       </w:r>
     </w:p>
     <w:p>
@@ -858,24 +831,37 @@
         <w:spacing w:after="0" w:line="276" w:lineRule="auto"/>
         <w:ind w:left="720" w:hanging="720"/>
         <w:rPr>
-          <w:b/>
-          <w:sz w:val="24"/>
-          <w:szCs w:val="24"/>
-        </w:rPr>
-      </w:pPr>
-      <w:r>
-        <w:rPr>
-          <w:b/>
+          <w:sz w:val="24"/>
+          <w:szCs w:val="24"/>
+        </w:rPr>
+      </w:pPr>
+      <w:r>
+        <w:rPr>
+          <w:sz w:val="24"/>
+          <w:szCs w:val="24"/>
+        </w:rPr>
+        <w:lastRenderedPageBreak/>
+        <w:t>recorded.</w:t>
+      </w:r>
+    </w:p>
+    <w:p>
+      <w:pPr>
+        <w:spacing w:after="0" w:line="276" w:lineRule="auto"/>
+        <w:ind w:left="720" w:hanging="720"/>
+        <w:rPr>
+          <w:sz w:val="24"/>
+          <w:szCs w:val="24"/>
+        </w:rPr>
+      </w:pPr>
+      <w:r>
+        <w:rPr>
           <w:noProof/>
-          <w:sz w:val="24"/>
-          <w:szCs w:val="24"/>
-        </w:rPr>
-        <w:lastRenderedPageBreak/>
+        </w:rPr>
         <w:drawing>
-          <wp:inline distT="0" distB="0" distL="0" distR="0" wp14:anchorId="330434EB" wp14:editId="0F7BE8FC">
-            <wp:extent cx="5934075" cy="3314700"/>
-            <wp:effectExtent l="0" t="0" r="9525" b="0"/>
-            <wp:docPr id="2" name="Picture 2"/>
+          <wp:inline distT="0" distB="0" distL="0" distR="0" wp14:anchorId="085D1194" wp14:editId="11027ED7">
+            <wp:extent cx="1895475" cy="3369735"/>
+            <wp:effectExtent l="0" t="0" r="0" b="2540"/>
+            <wp:docPr id="5" name="Picture 5"/>
             <wp:cNvGraphicFramePr>
               <a:graphicFrameLocks xmlns:a="http://schemas.openxmlformats.org/drawingml/2006/main" noChangeAspect="1"/>
             </wp:cNvGraphicFramePr>
@@ -883,7 +869,7 @@
               <a:graphicData uri="http://schemas.openxmlformats.org/drawingml/2006/picture">
                 <pic:pic xmlns:pic="http://schemas.openxmlformats.org/drawingml/2006/picture">
                   <pic:nvPicPr>
-                    <pic:cNvPr id="0" name="Picture 2"/>
+                    <pic:cNvPr id="0" name="Picture 3"/>
                     <pic:cNvPicPr>
                       <a:picLocks noChangeAspect="1" noChangeArrowheads="1"/>
                     </pic:cNvPicPr>
@@ -904,7 +890,7 @@
                   <pic:spPr bwMode="auto">
                     <a:xfrm>
                       <a:off x="0" y="0"/>
-                      <a:ext cx="5934075" cy="3314700"/>
+                      <a:ext cx="2246522" cy="3993820"/>
                     </a:xfrm>
                     <a:prstGeom prst="rect">
                       <a:avLst/>
@@ -935,44 +921,303 @@
           <w:sz w:val="24"/>
           <w:szCs w:val="24"/>
         </w:rPr>
-        <w:t>They can look at their mock schedule by simply tapping on the schedule button on the side bar.</w:t>
-      </w:r>
-    </w:p>
-    <w:p>
-      <w:pPr>
-        <w:spacing w:after="0" w:line="276" w:lineRule="auto"/>
-        <w:rPr>
-          <w:sz w:val="24"/>
-          <w:szCs w:val="24"/>
-        </w:rPr>
-      </w:pPr>
-    </w:p>
-    <w:p>
-      <w:pPr>
-        <w:spacing w:after="0" w:line="276" w:lineRule="auto"/>
-        <w:rPr>
-          <w:sz w:val="24"/>
-          <w:szCs w:val="24"/>
-        </w:rPr>
-      </w:pPr>
-    </w:p>
-    <w:p>
-      <w:pPr>
-        <w:spacing w:after="0" w:line="276" w:lineRule="auto"/>
-        <w:rPr>
-          <w:sz w:val="24"/>
-          <w:szCs w:val="24"/>
-        </w:rPr>
-      </w:pPr>
-    </w:p>
-    <w:p>
-      <w:pPr>
-        <w:spacing w:after="0" w:line="276" w:lineRule="auto"/>
-        <w:rPr>
-          <w:sz w:val="24"/>
-          <w:szCs w:val="24"/>
-        </w:rPr>
-      </w:pPr>
+        <w:t xml:space="preserve">once at the results screen the user can scroll through various results. Once they see a </w:t>
+      </w:r>
+      <w:proofErr w:type="gramStart"/>
+      <w:r>
+        <w:rPr>
+          <w:sz w:val="24"/>
+          <w:szCs w:val="24"/>
+        </w:rPr>
+        <w:t>class</w:t>
+      </w:r>
+      <w:proofErr w:type="gramEnd"/>
+      <w:r>
+        <w:rPr>
+          <w:sz w:val="24"/>
+          <w:szCs w:val="24"/>
+        </w:rPr>
+        <w:t xml:space="preserve"> they </w:t>
+      </w:r>
+    </w:p>
+    <w:p>
+      <w:pPr>
+        <w:spacing w:after="0" w:line="276" w:lineRule="auto"/>
+        <w:ind w:left="720" w:hanging="720"/>
+        <w:rPr>
+          <w:sz w:val="24"/>
+          <w:szCs w:val="24"/>
+        </w:rPr>
+      </w:pPr>
+      <w:r>
+        <w:rPr>
+          <w:sz w:val="24"/>
+          <w:szCs w:val="24"/>
+        </w:rPr>
+        <w:t xml:space="preserve">want to take they simply need to tap </w:t>
+      </w:r>
+      <w:r>
+        <w:rPr>
+          <w:sz w:val="24"/>
+          <w:szCs w:val="24"/>
+        </w:rPr>
+        <w:t>and hold</w:t>
+      </w:r>
+      <w:r>
+        <w:rPr>
+          <w:sz w:val="24"/>
+          <w:szCs w:val="24"/>
+        </w:rPr>
+        <w:t xml:space="preserve"> it</w:t>
+      </w:r>
+      <w:r>
+        <w:rPr>
+          <w:sz w:val="24"/>
+          <w:szCs w:val="24"/>
+        </w:rPr>
+        <w:t xml:space="preserve"> will take them to the schedule screen where </w:t>
+      </w:r>
+    </w:p>
+    <w:p>
+      <w:pPr>
+        <w:spacing w:after="0" w:line="276" w:lineRule="auto"/>
+        <w:ind w:left="720" w:hanging="720"/>
+        <w:rPr>
+          <w:sz w:val="24"/>
+          <w:szCs w:val="24"/>
+        </w:rPr>
+      </w:pPr>
+      <w:r>
+        <w:rPr>
+          <w:sz w:val="24"/>
+          <w:szCs w:val="24"/>
+        </w:rPr>
+        <w:t>they can add it to whichever schedule they want</w:t>
+      </w:r>
+      <w:r>
+        <w:rPr>
+          <w:sz w:val="24"/>
+          <w:szCs w:val="24"/>
+        </w:rPr>
+        <w:t>.</w:t>
+      </w:r>
+    </w:p>
+    <w:p>
+      <w:pPr>
+        <w:spacing w:after="0" w:line="276" w:lineRule="auto"/>
+        <w:ind w:left="720" w:hanging="720"/>
+        <w:rPr>
+          <w:b/>
+          <w:sz w:val="24"/>
+          <w:szCs w:val="24"/>
+        </w:rPr>
+      </w:pPr>
+      <w:r>
+        <w:rPr>
+          <w:noProof/>
+        </w:rPr>
+        <w:drawing>
+          <wp:inline distT="0" distB="0" distL="0" distR="0" wp14:anchorId="7446D761" wp14:editId="7CA39597">
+            <wp:extent cx="1934170" cy="3438525"/>
+            <wp:effectExtent l="0" t="0" r="9525" b="0"/>
+            <wp:docPr id="7" name="Picture 7"/>
+            <wp:cNvGraphicFramePr>
+              <a:graphicFrameLocks xmlns:a="http://schemas.openxmlformats.org/drawingml/2006/main" noChangeAspect="1"/>
+            </wp:cNvGraphicFramePr>
+            <a:graphic xmlns:a="http://schemas.openxmlformats.org/drawingml/2006/main">
+              <a:graphicData uri="http://schemas.openxmlformats.org/drawingml/2006/picture">
+                <pic:pic xmlns:pic="http://schemas.openxmlformats.org/drawingml/2006/picture">
+                  <pic:nvPicPr>
+                    <pic:cNvPr id="0" name="Picture 7"/>
+                    <pic:cNvPicPr>
+                      <a:picLocks noChangeAspect="1" noChangeArrowheads="1"/>
+                    </pic:cNvPicPr>
+                  </pic:nvPicPr>
+                  <pic:blipFill>
+                    <a:blip r:embed="rId8" cstate="print">
+                      <a:extLst>
+                        <a:ext uri="{28A0092B-C50C-407E-A947-70E740481C1C}">
+                          <a14:useLocalDpi xmlns:a14="http://schemas.microsoft.com/office/drawing/2010/main" val="0"/>
+                        </a:ext>
+                      </a:extLst>
+                    </a:blip>
+                    <a:srcRect/>
+                    <a:stretch>
+                      <a:fillRect/>
+                    </a:stretch>
+                  </pic:blipFill>
+                  <pic:spPr bwMode="auto">
+                    <a:xfrm>
+                      <a:off x="0" y="0"/>
+                      <a:ext cx="1957730" cy="3480410"/>
+                    </a:xfrm>
+                    <a:prstGeom prst="rect">
+                      <a:avLst/>
+                    </a:prstGeom>
+                    <a:noFill/>
+                    <a:ln>
+                      <a:noFill/>
+                    </a:ln>
+                  </pic:spPr>
+                </pic:pic>
+              </a:graphicData>
+            </a:graphic>
+          </wp:inline>
+        </w:drawing>
+      </w:r>
+    </w:p>
+    <w:p>
+      <w:pPr>
+        <w:spacing w:after="0" w:line="276" w:lineRule="auto"/>
+        <w:ind w:left="720" w:hanging="720"/>
+        <w:rPr>
+          <w:sz w:val="24"/>
+          <w:szCs w:val="24"/>
+        </w:rPr>
+      </w:pPr>
+      <w:r>
+        <w:rPr>
+          <w:sz w:val="24"/>
+          <w:szCs w:val="24"/>
+        </w:rPr>
+        <w:t xml:space="preserve">When a user taps and holds a </w:t>
+      </w:r>
+      <w:proofErr w:type="gramStart"/>
+      <w:r>
+        <w:rPr>
+          <w:sz w:val="24"/>
+          <w:szCs w:val="24"/>
+        </w:rPr>
+        <w:t>class</w:t>
+      </w:r>
+      <w:proofErr w:type="gramEnd"/>
+      <w:r>
+        <w:rPr>
+          <w:sz w:val="24"/>
+          <w:szCs w:val="24"/>
+        </w:rPr>
+        <w:t xml:space="preserve"> this is what they will see, they can then drag it over the </w:t>
+      </w:r>
+    </w:p>
+    <w:p>
+      <w:pPr>
+        <w:spacing w:after="0" w:line="276" w:lineRule="auto"/>
+        <w:ind w:left="720" w:hanging="720"/>
+        <w:rPr>
+          <w:sz w:val="24"/>
+          <w:szCs w:val="24"/>
+        </w:rPr>
+      </w:pPr>
+      <w:r>
+        <w:rPr>
+          <w:sz w:val="24"/>
+          <w:szCs w:val="24"/>
+        </w:rPr>
+        <w:t>schedule they want and it will add it.</w:t>
+      </w:r>
+    </w:p>
+    <w:p>
+      <w:pPr>
+        <w:spacing w:after="0" w:line="276" w:lineRule="auto"/>
+        <w:rPr>
+          <w:sz w:val="24"/>
+          <w:szCs w:val="24"/>
+        </w:rPr>
+      </w:pPr>
+    </w:p>
+    <w:p>
+      <w:pPr>
+        <w:spacing w:after="0" w:line="276" w:lineRule="auto"/>
+        <w:rPr>
+          <w:sz w:val="24"/>
+          <w:szCs w:val="24"/>
+        </w:rPr>
+      </w:pPr>
+    </w:p>
+    <w:p>
+      <w:pPr>
+        <w:spacing w:after="0" w:line="276" w:lineRule="auto"/>
+        <w:rPr>
+          <w:sz w:val="24"/>
+          <w:szCs w:val="24"/>
+        </w:rPr>
+      </w:pPr>
+      <w:r>
+        <w:rPr>
+          <w:noProof/>
+        </w:rPr>
+        <w:drawing>
+          <wp:inline distT="0" distB="0" distL="0" distR="0" wp14:anchorId="5BA40500" wp14:editId="017B07DD">
+            <wp:extent cx="2438400" cy="4334932"/>
+            <wp:effectExtent l="0" t="0" r="0" b="8890"/>
+            <wp:docPr id="8" name="Picture 8"/>
+            <wp:cNvGraphicFramePr>
+              <a:graphicFrameLocks xmlns:a="http://schemas.openxmlformats.org/drawingml/2006/main" noChangeAspect="1"/>
+            </wp:cNvGraphicFramePr>
+            <a:graphic xmlns:a="http://schemas.openxmlformats.org/drawingml/2006/main">
+              <a:graphicData uri="http://schemas.openxmlformats.org/drawingml/2006/picture">
+                <pic:pic xmlns:pic="http://schemas.openxmlformats.org/drawingml/2006/picture">
+                  <pic:nvPicPr>
+                    <pic:cNvPr id="0" name="Picture 9"/>
+                    <pic:cNvPicPr>
+                      <a:picLocks noChangeAspect="1" noChangeArrowheads="1"/>
+                    </pic:cNvPicPr>
+                  </pic:nvPicPr>
+                  <pic:blipFill>
+                    <a:blip r:embed="rId9">
+                      <a:extLst>
+                        <a:ext uri="{28A0092B-C50C-407E-A947-70E740481C1C}">
+                          <a14:useLocalDpi xmlns:a14="http://schemas.microsoft.com/office/drawing/2010/main" val="0"/>
+                        </a:ext>
+                      </a:extLst>
+                    </a:blip>
+                    <a:srcRect/>
+                    <a:stretch>
+                      <a:fillRect/>
+                    </a:stretch>
+                  </pic:blipFill>
+                  <pic:spPr bwMode="auto">
+                    <a:xfrm>
+                      <a:off x="0" y="0"/>
+                      <a:ext cx="2457426" cy="4368756"/>
+                    </a:xfrm>
+                    <a:prstGeom prst="rect">
+                      <a:avLst/>
+                    </a:prstGeom>
+                    <a:noFill/>
+                    <a:ln>
+                      <a:noFill/>
+                    </a:ln>
+                  </pic:spPr>
+                </pic:pic>
+              </a:graphicData>
+            </a:graphic>
+          </wp:inline>
+        </w:drawing>
+      </w:r>
+    </w:p>
+    <w:p>
+      <w:pPr>
+        <w:spacing w:after="0" w:line="276" w:lineRule="auto"/>
+        <w:rPr>
+          <w:sz w:val="24"/>
+          <w:szCs w:val="24"/>
+        </w:rPr>
+      </w:pPr>
+      <w:r>
+        <w:rPr>
+          <w:sz w:val="24"/>
+          <w:szCs w:val="24"/>
+        </w:rPr>
+        <w:t xml:space="preserve">When clicking on a schedule this </w:t>
+      </w:r>
+      <w:r>
+        <w:rPr>
+          <w:sz w:val="24"/>
+          <w:szCs w:val="24"/>
+        </w:rPr>
+        <w:t xml:space="preserve">will show up showing the user their schedule </w:t>
+      </w:r>
     </w:p>
     <w:p>
       <w:pPr>
@@ -1033,54 +1278,6 @@
         </w:rPr>
         <w:t>Add classes to a mock schedule</w:t>
       </w:r>
-    </w:p>
-    <w:p>
-      <w:pPr>
-        <w:pStyle w:val="ListParagraph"/>
-        <w:numPr>
-          <w:ilvl w:val="0"/>
-          <w:numId w:val="2"/>
-        </w:numPr>
-        <w:spacing w:after="0" w:line="276" w:lineRule="auto"/>
-        <w:rPr>
-          <w:sz w:val="24"/>
-          <w:szCs w:val="24"/>
-        </w:rPr>
-      </w:pPr>
-      <w:r>
-        <w:rPr>
-          <w:sz w:val="24"/>
-          <w:szCs w:val="24"/>
-        </w:rPr>
-        <w:t>Find your final schedule based on the classes</w:t>
-      </w:r>
-    </w:p>
-    <w:p>
-      <w:pPr>
-        <w:pStyle w:val="ListParagraph"/>
-        <w:numPr>
-          <w:ilvl w:val="0"/>
-          <w:numId w:val="2"/>
-        </w:numPr>
-        <w:spacing w:after="0" w:line="276" w:lineRule="auto"/>
-        <w:rPr>
-          <w:b/>
-        </w:rPr>
-      </w:pPr>
-      <w:r>
-        <w:t>adding NFC support</w:t>
-      </w:r>
-      <w:bookmarkStart w:id="0" w:name="_GoBack"/>
-      <w:bookmarkEnd w:id="0"/>
-    </w:p>
-    <w:p>
-      <w:pPr>
-        <w:spacing w:after="0" w:line="276" w:lineRule="auto"/>
-        <w:rPr>
-          <w:sz w:val="24"/>
-          <w:szCs w:val="24"/>
-        </w:rPr>
-      </w:pPr>
     </w:p>
     <w:p>
       <w:pPr>

</xml_diff>